<commit_message>
lesson can add studentseee
</commit_message>
<xml_diff>
--- a/docx/tutorcoon.docx
+++ b/docx/tutorcoon.docx
@@ -577,16 +577,14 @@
         </w:rPr>
         <w:t>Подпись руководителя проекта ___________________</w:t>
       </w:r>
-      <w:proofErr w:type="gramStart"/>
       <w:r>
         <w:rPr>
           <w:color w:val="000000"/>
           <w:sz w:val="27"/>
           <w:szCs w:val="27"/>
         </w:rPr>
-        <w:t>_(</w:t>
-      </w:r>
-      <w:proofErr w:type="gramEnd"/>
+        <w:t>_ (</w:t>
+      </w:r>
       <w:r>
         <w:rPr>
           <w:color w:val="000000"/>
@@ -792,9 +790,9 @@
               <w:i w:val="0"/>
               <w:iCs w:val="0"/>
               <w:noProof/>
-              <w:kern w:val="0"/>
               <w:sz w:val="28"/>
               <w:szCs w:val="28"/>
+              <w14:ligatures w14:val="standardContextual"/>
             </w:rPr>
           </w:pPr>
           <w:r>
@@ -821,7 +819,7 @@
             </w:rPr>
             <w:fldChar w:fldCharType="separate"/>
           </w:r>
-          <w:hyperlink w:anchor="_Toc130449310" w:history="1">
+          <w:hyperlink w:anchor="_Toc151216892" w:history="1">
             <w:r>
               <w:rPr>
                 <w:rStyle w:val="a5"/>
@@ -860,7 +858,7 @@
                 <w:sz w:val="28"/>
                 <w:szCs w:val="28"/>
               </w:rPr>
-              <w:instrText xml:space="preserve"> PAGEREF _Toc130449310 \h </w:instrText>
+              <w:instrText xml:space="preserve"> PAGEREF _Toc151216892 \h </w:instrText>
             </w:r>
             <w:r>
               <w:rPr>
@@ -914,12 +912,12 @@
               <w:b w:val="0"/>
               <w:bCs w:val="0"/>
               <w:noProof/>
-              <w:kern w:val="0"/>
               <w:sz w:val="28"/>
               <w:szCs w:val="28"/>
+              <w14:ligatures w14:val="standardContextual"/>
             </w:rPr>
           </w:pPr>
-          <w:hyperlink w:anchor="_Toc130449311" w:history="1">
+          <w:hyperlink w:anchor="_Toc151216893" w:history="1">
             <w:r>
               <w:rPr>
                 <w:rStyle w:val="a5"/>
@@ -958,7 +956,7 @@
                 <w:sz w:val="28"/>
                 <w:szCs w:val="28"/>
               </w:rPr>
-              <w:instrText xml:space="preserve"> PAGEREF _Toc130449311 \h </w:instrText>
+              <w:instrText xml:space="preserve"> PAGEREF _Toc151216893 \h </w:instrText>
             </w:r>
             <w:r>
               <w:rPr>
@@ -1012,12 +1010,12 @@
               <w:b w:val="0"/>
               <w:bCs w:val="0"/>
               <w:noProof/>
-              <w:kern w:val="0"/>
               <w:sz w:val="28"/>
               <w:szCs w:val="28"/>
+              <w14:ligatures w14:val="standardContextual"/>
             </w:rPr>
           </w:pPr>
-          <w:hyperlink w:anchor="_Toc130449312" w:history="1">
+          <w:hyperlink w:anchor="_Toc151216894" w:history="1">
             <w:r>
               <w:rPr>
                 <w:rStyle w:val="a5"/>
@@ -1026,7 +1024,7 @@
                 <w:sz w:val="28"/>
                 <w:szCs w:val="28"/>
               </w:rPr>
-              <w:t>Практическая значимость</w:t>
+              <w:t>Проблема</w:t>
             </w:r>
             <w:r>
               <w:rPr>
@@ -1056,7 +1054,7 @@
                 <w:sz w:val="28"/>
                 <w:szCs w:val="28"/>
               </w:rPr>
-              <w:instrText xml:space="preserve"> PAGEREF _Toc130449312 \h </w:instrText>
+              <w:instrText xml:space="preserve"> PAGEREF _Toc151216894 \h </w:instrText>
             </w:r>
             <w:r>
               <w:rPr>
@@ -1110,12 +1108,12 @@
               <w:b w:val="0"/>
               <w:bCs w:val="0"/>
               <w:noProof/>
-              <w:kern w:val="0"/>
               <w:sz w:val="28"/>
               <w:szCs w:val="28"/>
+              <w14:ligatures w14:val="standardContextual"/>
             </w:rPr>
           </w:pPr>
-          <w:hyperlink w:anchor="_Toc130449313" w:history="1">
+          <w:hyperlink w:anchor="_Toc151216895" w:history="1">
             <w:r>
               <w:rPr>
                 <w:rStyle w:val="a5"/>
@@ -1154,7 +1152,7 @@
                 <w:sz w:val="28"/>
                 <w:szCs w:val="28"/>
               </w:rPr>
-              <w:instrText xml:space="preserve"> PAGEREF _Toc130449313 \h </w:instrText>
+              <w:instrText xml:space="preserve"> PAGEREF _Toc151216895 \h </w:instrText>
             </w:r>
             <w:r>
               <w:rPr>
@@ -1208,12 +1206,12 @@
               <w:b w:val="0"/>
               <w:bCs w:val="0"/>
               <w:noProof/>
-              <w:kern w:val="0"/>
               <w:sz w:val="28"/>
               <w:szCs w:val="28"/>
+              <w14:ligatures w14:val="standardContextual"/>
             </w:rPr>
           </w:pPr>
-          <w:hyperlink w:anchor="_Toc130449314" w:history="1">
+          <w:hyperlink w:anchor="_Toc151216896" w:history="1">
             <w:r>
               <w:rPr>
                 <w:rStyle w:val="a5"/>
@@ -1252,7 +1250,7 @@
                 <w:sz w:val="28"/>
                 <w:szCs w:val="28"/>
               </w:rPr>
-              <w:instrText xml:space="preserve"> PAGEREF _Toc130449314 \h </w:instrText>
+              <w:instrText xml:space="preserve"> PAGEREF _Toc151216896 \h </w:instrText>
             </w:r>
             <w:r>
               <w:rPr>
@@ -1308,12 +1306,12 @@
               <w:i w:val="0"/>
               <w:iCs w:val="0"/>
               <w:noProof/>
-              <w:kern w:val="0"/>
               <w:sz w:val="28"/>
               <w:szCs w:val="28"/>
+              <w14:ligatures w14:val="standardContextual"/>
             </w:rPr>
           </w:pPr>
-          <w:hyperlink w:anchor="_Toc130449315" w:history="1">
+          <w:hyperlink w:anchor="_Toc151216897" w:history="1">
             <w:r>
               <w:rPr>
                 <w:rStyle w:val="a5"/>
@@ -1352,7 +1350,7 @@
                 <w:sz w:val="28"/>
                 <w:szCs w:val="28"/>
               </w:rPr>
-              <w:instrText xml:space="preserve"> PAGEREF _Toc130449315 \h </w:instrText>
+              <w:instrText xml:space="preserve"> PAGEREF _Toc151216897 \h </w:instrText>
             </w:r>
             <w:r>
               <w:rPr>
@@ -1408,12 +1406,12 @@
               <w:i w:val="0"/>
               <w:iCs w:val="0"/>
               <w:noProof/>
-              <w:kern w:val="0"/>
               <w:sz w:val="28"/>
               <w:szCs w:val="28"/>
+              <w14:ligatures w14:val="standardContextual"/>
             </w:rPr>
           </w:pPr>
-          <w:hyperlink w:anchor="_Toc130449316" w:history="1">
+          <w:hyperlink w:anchor="_Toc151216898" w:history="1">
             <w:r>
               <w:rPr>
                 <w:rStyle w:val="a5"/>
@@ -1452,7 +1450,7 @@
                 <w:sz w:val="28"/>
                 <w:szCs w:val="28"/>
               </w:rPr>
-              <w:instrText xml:space="preserve"> PAGEREF _Toc130449316 \h </w:instrText>
+              <w:instrText xml:space="preserve"> PAGEREF _Toc151216898 \h </w:instrText>
             </w:r>
             <w:r>
               <w:rPr>
@@ -1508,12 +1506,12 @@
               <w:i w:val="0"/>
               <w:iCs w:val="0"/>
               <w:noProof/>
-              <w:kern w:val="0"/>
               <w:sz w:val="28"/>
               <w:szCs w:val="28"/>
+              <w14:ligatures w14:val="standardContextual"/>
             </w:rPr>
           </w:pPr>
-          <w:hyperlink w:anchor="_Toc130449317" w:history="1">
+          <w:hyperlink w:anchor="_Toc151216899" w:history="1">
             <w:r>
               <w:rPr>
                 <w:rStyle w:val="a5"/>
@@ -1552,7 +1550,7 @@
                 <w:sz w:val="28"/>
                 <w:szCs w:val="28"/>
               </w:rPr>
-              <w:instrText xml:space="preserve"> PAGEREF _Toc130449317 \h </w:instrText>
+              <w:instrText xml:space="preserve"> PAGEREF _Toc151216899 \h </w:instrText>
             </w:r>
             <w:r>
               <w:rPr>
@@ -1608,12 +1606,12 @@
               <w:i w:val="0"/>
               <w:iCs w:val="0"/>
               <w:noProof/>
-              <w:kern w:val="0"/>
               <w:sz w:val="28"/>
               <w:szCs w:val="28"/>
+              <w14:ligatures w14:val="standardContextual"/>
             </w:rPr>
           </w:pPr>
-          <w:hyperlink w:anchor="_Toc130449318" w:history="1">
+          <w:hyperlink w:anchor="_Toc151216900" w:history="1">
             <w:r>
               <w:rPr>
                 <w:rStyle w:val="a5"/>
@@ -1652,7 +1650,7 @@
                 <w:sz w:val="28"/>
                 <w:szCs w:val="28"/>
               </w:rPr>
-              <w:instrText xml:space="preserve"> PAGEREF _Toc130449318 \h </w:instrText>
+              <w:instrText xml:space="preserve"> PAGEREF _Toc151216900 \h </w:instrText>
             </w:r>
             <w:r>
               <w:rPr>
@@ -1696,106 +1694,6 @@
           </w:hyperlink>
         </w:p>
         <w:p>
-          <w:pPr>
-            <w:pStyle w:val="11"/>
-            <w:tabs>
-              <w:tab w:val="right" w:leader="dot" w:pos="9345"/>
-            </w:tabs>
-            <w:rPr>
-              <w:rFonts w:ascii="Times New Roman" w:eastAsiaTheme="minorEastAsia" w:hAnsi="Times New Roman" w:cs="Times New Roman"/>
-              <w:b w:val="0"/>
-              <w:bCs w:val="0"/>
-              <w:i w:val="0"/>
-              <w:iCs w:val="0"/>
-              <w:noProof/>
-              <w:kern w:val="0"/>
-              <w:sz w:val="28"/>
-              <w:szCs w:val="28"/>
-            </w:rPr>
-          </w:pPr>
-          <w:hyperlink w:anchor="_Toc130449319" w:history="1">
-            <w:r>
-              <w:rPr>
-                <w:rStyle w:val="a5"/>
-                <w:rFonts w:ascii="Times New Roman" w:hAnsi="Times New Roman" w:cs="Times New Roman"/>
-                <w:noProof/>
-                <w:sz w:val="28"/>
-                <w:szCs w:val="28"/>
-              </w:rPr>
-              <w:t>Приложения</w:t>
-            </w:r>
-            <w:r>
-              <w:rPr>
-                <w:rFonts w:ascii="Times New Roman" w:hAnsi="Times New Roman" w:cs="Times New Roman"/>
-                <w:noProof/>
-                <w:webHidden/>
-                <w:sz w:val="28"/>
-                <w:szCs w:val="28"/>
-              </w:rPr>
-              <w:tab/>
-            </w:r>
-            <w:r>
-              <w:rPr>
-                <w:rFonts w:ascii="Times New Roman" w:hAnsi="Times New Roman" w:cs="Times New Roman"/>
-                <w:noProof/>
-                <w:webHidden/>
-                <w:sz w:val="28"/>
-                <w:szCs w:val="28"/>
-              </w:rPr>
-              <w:fldChar w:fldCharType="begin"/>
-            </w:r>
-            <w:r>
-              <w:rPr>
-                <w:rFonts w:ascii="Times New Roman" w:hAnsi="Times New Roman" w:cs="Times New Roman"/>
-                <w:noProof/>
-                <w:webHidden/>
-                <w:sz w:val="28"/>
-                <w:szCs w:val="28"/>
-              </w:rPr>
-              <w:instrText xml:space="preserve"> PAGEREF _Toc130449319 \h </w:instrText>
-            </w:r>
-            <w:r>
-              <w:rPr>
-                <w:rFonts w:ascii="Times New Roman" w:hAnsi="Times New Roman" w:cs="Times New Roman"/>
-                <w:noProof/>
-                <w:webHidden/>
-                <w:sz w:val="28"/>
-                <w:szCs w:val="28"/>
-              </w:rPr>
-            </w:r>
-            <w:r>
-              <w:rPr>
-                <w:rFonts w:ascii="Times New Roman" w:hAnsi="Times New Roman" w:cs="Times New Roman"/>
-                <w:noProof/>
-                <w:webHidden/>
-                <w:sz w:val="28"/>
-                <w:szCs w:val="28"/>
-              </w:rPr>
-              <w:fldChar w:fldCharType="separate"/>
-            </w:r>
-            <w:r>
-              <w:rPr>
-                <w:rFonts w:ascii="Times New Roman" w:hAnsi="Times New Roman" w:cs="Times New Roman"/>
-                <w:noProof/>
-                <w:webHidden/>
-                <w:sz w:val="28"/>
-                <w:szCs w:val="28"/>
-              </w:rPr>
-              <w:t>9</w:t>
-            </w:r>
-            <w:r>
-              <w:rPr>
-                <w:rFonts w:ascii="Times New Roman" w:hAnsi="Times New Roman" w:cs="Times New Roman"/>
-                <w:noProof/>
-                <w:webHidden/>
-                <w:sz w:val="28"/>
-                <w:szCs w:val="28"/>
-              </w:rPr>
-              <w:fldChar w:fldCharType="end"/>
-            </w:r>
-          </w:hyperlink>
-        </w:p>
-        <w:p>
           <w:r>
             <w:rPr>
               <w:rFonts w:ascii="Times New Roman" w:hAnsi="Times New Roman" w:cs="Times New Roman"/>
@@ -1977,7 +1875,7 @@
         <w:pStyle w:val="1"/>
         <w:spacing w:line="360" w:lineRule="auto"/>
       </w:pPr>
-      <w:bookmarkStart w:id="0" w:name="_Toc130449310"/>
+      <w:bookmarkStart w:id="0" w:name="_Toc151216892"/>
       <w:r>
         <w:lastRenderedPageBreak/>
         <w:t>Введение</w:t>
@@ -1992,7 +1890,7 @@
           <w:rFonts w:ascii="Times New Roman" w:eastAsia="Times New Roman" w:hAnsi="Times New Roman" w:cs="Times New Roman"/>
         </w:rPr>
       </w:pPr>
-      <w:bookmarkStart w:id="1" w:name="_Toc130449311"/>
+      <w:bookmarkStart w:id="1" w:name="_Toc151216893"/>
       <w:r>
         <w:rPr>
           <w:rFonts w:ascii="Times New Roman" w:eastAsia="Times New Roman" w:hAnsi="Times New Roman" w:cs="Times New Roman"/>
@@ -2003,101 +1901,23 @@
     </w:p>
     <w:p>
       <w:pPr>
-        <w:pStyle w:val="2"/>
-        <w:spacing w:before="0" w:after="160" w:line="360" w:lineRule="auto"/>
+        <w:spacing w:line="360" w:lineRule="auto"/>
         <w:ind w:firstLine="567"/>
         <w:rPr>
-          <w:rFonts w:ascii="Times New Roman" w:eastAsia="Times New Roman" w:hAnsi="Times New Roman" w:cs="Times New Roman"/>
-          <w:b w:val="0"/>
-          <w:kern w:val="0"/>
-          <w:szCs w:val="28"/>
-        </w:rPr>
-      </w:pPr>
-      <w:bookmarkStart w:id="2" w:name="_Toc130449312"/>
-      <w:r>
-        <w:rPr>
-          <w:rFonts w:ascii="Times New Roman" w:eastAsia="Times New Roman" w:hAnsi="Times New Roman" w:cs="Times New Roman"/>
-          <w:b w:val="0"/>
-          <w:kern w:val="0"/>
-          <w:szCs w:val="28"/>
-        </w:rPr>
-        <w:t>З</w:t>
-      </w:r>
-      <w:r>
-        <w:rPr>
-          <w:rFonts w:ascii="Times New Roman" w:eastAsia="Times New Roman" w:hAnsi="Times New Roman" w:cs="Times New Roman"/>
-          <w:b w:val="0"/>
-          <w:kern w:val="0"/>
-          <w:szCs w:val="28"/>
-        </w:rPr>
-        <w:t xml:space="preserve">анятия с репетитором сейчас – очень продвинутый и часто встречающийся метод обучения. </w:t>
-      </w:r>
-      <w:bookmarkStart w:id="3" w:name="_Hlk148901294"/>
-      <w:r>
-        <w:rPr>
-          <w:rFonts w:ascii="Times New Roman" w:eastAsia="Times New Roman" w:hAnsi="Times New Roman" w:cs="Times New Roman"/>
-          <w:b w:val="0"/>
-          <w:kern w:val="0"/>
-          <w:szCs w:val="28"/>
-        </w:rPr>
-        <w:t>Сейчас р</w:t>
-      </w:r>
-      <w:r>
-        <w:rPr>
-          <w:rFonts w:ascii="Times New Roman" w:eastAsia="Times New Roman" w:hAnsi="Times New Roman" w:cs="Times New Roman"/>
-          <w:b w:val="0"/>
-          <w:kern w:val="0"/>
-          <w:szCs w:val="28"/>
-        </w:rPr>
-        <w:t>епетиторов становится всё больше и больше</w:t>
-      </w:r>
-      <w:r>
-        <w:rPr>
-          <w:rFonts w:ascii="Times New Roman" w:eastAsia="Times New Roman" w:hAnsi="Times New Roman" w:cs="Times New Roman"/>
-          <w:b w:val="0"/>
-          <w:kern w:val="0"/>
-          <w:szCs w:val="28"/>
-        </w:rPr>
-        <w:t xml:space="preserve">. </w:t>
-      </w:r>
-      <w:r>
-        <w:rPr>
-          <w:rFonts w:ascii="Times New Roman" w:eastAsia="Times New Roman" w:hAnsi="Times New Roman" w:cs="Times New Roman"/>
-          <w:b w:val="0"/>
-          <w:kern w:val="0"/>
-          <w:szCs w:val="28"/>
-        </w:rPr>
-        <w:t>Но д</w:t>
-      </w:r>
-      <w:r>
-        <w:rPr>
-          <w:rFonts w:ascii="Times New Roman" w:eastAsia="Times New Roman" w:hAnsi="Times New Roman" w:cs="Times New Roman"/>
-          <w:b w:val="0"/>
-          <w:kern w:val="0"/>
-          <w:szCs w:val="28"/>
-        </w:rPr>
-        <w:t xml:space="preserve">ля всех </w:t>
-      </w:r>
-      <w:r>
-        <w:rPr>
-          <w:rFonts w:ascii="Times New Roman" w:eastAsia="Times New Roman" w:hAnsi="Times New Roman" w:cs="Times New Roman"/>
-          <w:b w:val="0"/>
-          <w:kern w:val="0"/>
-          <w:szCs w:val="28"/>
-        </w:rPr>
-        <w:t>их</w:t>
-      </w:r>
-      <w:r>
-        <w:rPr>
-          <w:rFonts w:ascii="Times New Roman" w:eastAsia="Times New Roman" w:hAnsi="Times New Roman" w:cs="Times New Roman"/>
-          <w:b w:val="0"/>
-          <w:kern w:val="0"/>
-          <w:szCs w:val="28"/>
-        </w:rPr>
-        <w:t xml:space="preserve"> нужд нет хорошего бесплатного приложения. </w:t>
-      </w:r>
-    </w:p>
-    <w:bookmarkEnd w:id="3"/>
+          <w:rFonts w:ascii="Times New Roman" w:hAnsi="Times New Roman" w:cs="Times New Roman"/>
+          <w:sz w:val="28"/>
+          <w:szCs w:val="28"/>
+        </w:rPr>
+      </w:pPr>
+      <w:r>
+        <w:rPr>
+          <w:rFonts w:ascii="Times New Roman" w:hAnsi="Times New Roman" w:cs="Times New Roman"/>
+          <w:sz w:val="28"/>
+          <w:szCs w:val="28"/>
+        </w:rPr>
+        <w:t>Занятия с репетитором сейчас – очень продвинутый и часто встречающийся метод обучения. Сейчас репетиторов становится всё больше и больше. Но для всех их нужд нет хорошего бесплатного приложения.</w:t>
+      </w:r>
+    </w:p>
     <w:p>
       <w:pPr>
         <w:pStyle w:val="2"/>
@@ -2106,77 +1926,38 @@
           <w:rFonts w:ascii="Times New Roman" w:eastAsia="Times New Roman" w:hAnsi="Times New Roman" w:cs="Times New Roman"/>
         </w:rPr>
       </w:pPr>
+      <w:bookmarkStart w:id="2" w:name="_Toc151216894"/>
       <w:r>
         <w:rPr>
           <w:rFonts w:ascii="Times New Roman" w:eastAsia="Times New Roman" w:hAnsi="Times New Roman" w:cs="Times New Roman"/>
         </w:rPr>
         <w:t>Пр</w:t>
       </w:r>
+      <w:r>
+        <w:rPr>
+          <w:rFonts w:ascii="Times New Roman" w:eastAsia="Times New Roman" w:hAnsi="Times New Roman" w:cs="Times New Roman"/>
+        </w:rPr>
+        <w:t>облема</w:t>
+      </w:r>
       <w:bookmarkEnd w:id="2"/>
-      <w:r>
-        <w:rPr>
-          <w:rFonts w:ascii="Times New Roman" w:eastAsia="Times New Roman" w:hAnsi="Times New Roman" w:cs="Times New Roman"/>
-        </w:rPr>
-        <w:t>облема</w:t>
-      </w:r>
-    </w:p>
-    <w:p>
-      <w:pPr>
-        <w:pStyle w:val="2"/>
-        <w:spacing w:before="0" w:after="160" w:line="360" w:lineRule="auto"/>
+    </w:p>
+    <w:p>
+      <w:pPr>
+        <w:spacing w:line="360" w:lineRule="auto"/>
         <w:ind w:firstLine="567"/>
         <w:rPr>
-          <w:rFonts w:ascii="Times New Roman" w:eastAsia="Times New Roman" w:hAnsi="Times New Roman" w:cs="Times New Roman"/>
-          <w:b w:val="0"/>
-          <w:kern w:val="0"/>
-          <w:szCs w:val="28"/>
-        </w:rPr>
-      </w:pPr>
-      <w:bookmarkStart w:id="4" w:name="_Toc130449313"/>
-      <w:r>
-        <w:rPr>
-          <w:rFonts w:ascii="Times New Roman" w:eastAsia="Times New Roman" w:hAnsi="Times New Roman" w:cs="Times New Roman"/>
-          <w:b w:val="0"/>
-          <w:kern w:val="0"/>
-          <w:szCs w:val="28"/>
-        </w:rPr>
-        <w:t xml:space="preserve">Репетиторы </w:t>
-      </w:r>
-      <w:r>
-        <w:rPr>
-          <w:rFonts w:ascii="Times New Roman" w:eastAsia="Times New Roman" w:hAnsi="Times New Roman" w:cs="Times New Roman"/>
-          <w:b w:val="0"/>
-          <w:kern w:val="0"/>
-          <w:szCs w:val="28"/>
-        </w:rPr>
-        <w:t>вынуждены пользоваться примитивными способами, чтобы задавать ДЗ, проверять его, ставить оценки ученикам</w:t>
-      </w:r>
-      <w:r>
-        <w:rPr>
-          <w:rFonts w:ascii="Times New Roman" w:eastAsia="Times New Roman" w:hAnsi="Times New Roman" w:cs="Times New Roman"/>
-          <w:b w:val="0"/>
-          <w:kern w:val="0"/>
-          <w:szCs w:val="28"/>
-        </w:rPr>
-        <w:t xml:space="preserve">, </w:t>
-      </w:r>
-      <w:r>
-        <w:rPr>
-          <w:rFonts w:ascii="Times New Roman" w:eastAsia="Times New Roman" w:hAnsi="Times New Roman" w:cs="Times New Roman"/>
-          <w:b w:val="0"/>
-          <w:kern w:val="0"/>
-          <w:szCs w:val="28"/>
-        </w:rPr>
-        <w:t>структурировать свой график.</w:t>
-      </w:r>
-      <w:r>
-        <w:rPr>
-          <w:rFonts w:ascii="Times New Roman" w:eastAsia="Times New Roman" w:hAnsi="Times New Roman" w:cs="Times New Roman"/>
-          <w:b w:val="0"/>
-          <w:kern w:val="0"/>
-          <w:szCs w:val="28"/>
-        </w:rPr>
-        <w:t xml:space="preserve"> Поэтому я считаю, что этот проект может помочь многим людям: и репетиторам, и их ученикам – в их деятельности.</w:t>
+          <w:rFonts w:ascii="Times New Roman" w:hAnsi="Times New Roman" w:cs="Times New Roman"/>
+          <w:sz w:val="28"/>
+          <w:szCs w:val="28"/>
+        </w:rPr>
+      </w:pPr>
+      <w:r>
+        <w:rPr>
+          <w:rFonts w:ascii="Times New Roman" w:hAnsi="Times New Roman" w:cs="Times New Roman"/>
+          <w:sz w:val="28"/>
+          <w:szCs w:val="28"/>
+        </w:rPr>
+        <w:t>Репетиторы вынуждены пользоваться примитивными способами, чтобы задавать ДЗ, проверять его, ставить оценки ученикам, структурировать свой график. Поэтому я считаю, что этот проект может помочь многим людям: и репетиторам, и их ученикам – в их деятельности.</w:t>
       </w:r>
     </w:p>
     <w:p>
@@ -2187,13 +1968,14 @@
           <w:rFonts w:ascii="Times New Roman" w:eastAsia="Times New Roman" w:hAnsi="Times New Roman" w:cs="Times New Roman"/>
         </w:rPr>
       </w:pPr>
+      <w:bookmarkStart w:id="3" w:name="_Toc151216895"/>
       <w:r>
         <w:rPr>
           <w:rFonts w:ascii="Times New Roman" w:eastAsia="Times New Roman" w:hAnsi="Times New Roman" w:cs="Times New Roman"/>
         </w:rPr>
         <w:t>Цель</w:t>
       </w:r>
-      <w:bookmarkEnd w:id="4"/>
+      <w:bookmarkEnd w:id="3"/>
     </w:p>
     <w:p>
       <w:pPr>
@@ -2205,7 +1987,6 @@
           <w:szCs w:val="28"/>
         </w:rPr>
       </w:pPr>
-      <w:bookmarkStart w:id="5" w:name="_Toc130449314"/>
       <w:r>
         <w:rPr>
           <w:rFonts w:ascii="Times New Roman" w:hAnsi="Times New Roman" w:cs="Times New Roman"/>
@@ -2223,142 +2004,304 @@
           <w:rFonts w:ascii="Times New Roman" w:eastAsia="Times New Roman" w:hAnsi="Times New Roman" w:cs="Times New Roman"/>
         </w:rPr>
       </w:pPr>
+      <w:bookmarkStart w:id="4" w:name="_Toc151216896"/>
       <w:r>
         <w:rPr>
           <w:rFonts w:ascii="Times New Roman" w:eastAsia="Times New Roman" w:hAnsi="Times New Roman" w:cs="Times New Roman"/>
         </w:rPr>
         <w:t>Задачи</w:t>
       </w:r>
-      <w:bookmarkEnd w:id="5"/>
-    </w:p>
-    <w:p>
-      <w:pPr>
+      <w:bookmarkEnd w:id="4"/>
+    </w:p>
+    <w:p>
+      <w:pPr>
+        <w:pStyle w:val="a7"/>
         <w:numPr>
           <w:ilvl w:val="0"/>
-          <w:numId w:val="1"/>
+          <w:numId w:val="25"/>
         </w:numPr>
-        <w:pBdr>
-          <w:top w:val="nil"/>
-          <w:left w:val="nil"/>
-          <w:bottom w:val="nil"/>
-          <w:right w:val="nil"/>
-          <w:between w:val="nil"/>
-        </w:pBdr>
-        <w:spacing w:after="0" w:line="360" w:lineRule="auto"/>
-        <w:rPr>
-          <w:rFonts w:ascii="Times New Roman" w:eastAsia="Times New Roman" w:hAnsi="Times New Roman" w:cs="Times New Roman"/>
-          <w:color w:val="000000"/>
-          <w:sz w:val="28"/>
-          <w:szCs w:val="28"/>
-        </w:rPr>
-      </w:pPr>
-      <w:r>
-        <w:rPr>
-          <w:rFonts w:ascii="Times New Roman" w:eastAsia="Times New Roman" w:hAnsi="Times New Roman" w:cs="Times New Roman"/>
-          <w:color w:val="000000"/>
-          <w:sz w:val="28"/>
-          <w:szCs w:val="28"/>
-        </w:rPr>
-        <w:t>Сделать удобный интерфейс.</w:t>
-      </w:r>
-    </w:p>
-    <w:p>
-      <w:pPr>
+        <w:spacing w:line="360" w:lineRule="auto"/>
+        <w:ind w:left="357" w:firstLine="567"/>
+        <w:rPr>
+          <w:rFonts w:ascii="Times New Roman" w:hAnsi="Times New Roman" w:cs="Times New Roman"/>
+          <w:sz w:val="28"/>
+          <w:szCs w:val="28"/>
+          <w:lang w:val="en-US"/>
+        </w:rPr>
+      </w:pPr>
+      <w:r>
+        <w:rPr>
+          <w:rFonts w:ascii="Times New Roman" w:hAnsi="Times New Roman" w:cs="Times New Roman"/>
+          <w:sz w:val="28"/>
+          <w:szCs w:val="28"/>
+        </w:rPr>
+        <w:t>Создать</w:t>
+      </w:r>
+      <w:r>
+        <w:rPr>
+          <w:rFonts w:ascii="Times New Roman" w:hAnsi="Times New Roman" w:cs="Times New Roman"/>
+          <w:sz w:val="28"/>
+          <w:szCs w:val="28"/>
+          <w:lang w:val="en-US"/>
+        </w:rPr>
+        <w:t xml:space="preserve"> </w:t>
+      </w:r>
+      <w:r>
+        <w:rPr>
+          <w:rFonts w:ascii="Times New Roman" w:hAnsi="Times New Roman" w:cs="Times New Roman"/>
+          <w:sz w:val="28"/>
+          <w:szCs w:val="28"/>
+        </w:rPr>
+        <w:t>базу</w:t>
+      </w:r>
+      <w:r>
+        <w:rPr>
+          <w:rFonts w:ascii="Times New Roman" w:hAnsi="Times New Roman" w:cs="Times New Roman"/>
+          <w:sz w:val="28"/>
+          <w:szCs w:val="28"/>
+          <w:lang w:val="en-US"/>
+        </w:rPr>
+        <w:t xml:space="preserve"> </w:t>
+      </w:r>
+      <w:r>
+        <w:rPr>
+          <w:rFonts w:ascii="Times New Roman" w:hAnsi="Times New Roman" w:cs="Times New Roman"/>
+          <w:sz w:val="28"/>
+          <w:szCs w:val="28"/>
+        </w:rPr>
+        <w:t>данных</w:t>
+      </w:r>
+      <w:r>
+        <w:rPr>
+          <w:rFonts w:ascii="Times New Roman" w:hAnsi="Times New Roman" w:cs="Times New Roman"/>
+          <w:sz w:val="28"/>
+          <w:szCs w:val="28"/>
+          <w:lang w:val="en-US"/>
+        </w:rPr>
+        <w:t xml:space="preserve"> </w:t>
+      </w:r>
+      <w:r>
+        <w:rPr>
+          <w:rFonts w:ascii="Times New Roman" w:hAnsi="Times New Roman" w:cs="Times New Roman"/>
+          <w:sz w:val="28"/>
+          <w:szCs w:val="28"/>
+          <w:lang w:val="en-US"/>
+        </w:rPr>
+        <w:t xml:space="preserve">с </w:t>
+      </w:r>
+      <w:proofErr w:type="spellStart"/>
+      <w:r>
+        <w:rPr>
+          <w:rFonts w:ascii="Times New Roman" w:hAnsi="Times New Roman" w:cs="Times New Roman"/>
+          <w:sz w:val="28"/>
+          <w:szCs w:val="28"/>
+          <w:lang w:val="en-US"/>
+        </w:rPr>
+        <w:t>таблицами</w:t>
+      </w:r>
+      <w:proofErr w:type="spellEnd"/>
+      <w:r>
+        <w:rPr>
+          <w:rFonts w:ascii="Times New Roman" w:hAnsi="Times New Roman" w:cs="Times New Roman"/>
+          <w:sz w:val="28"/>
+          <w:szCs w:val="28"/>
+          <w:lang w:val="en-US"/>
+        </w:rPr>
+        <w:t xml:space="preserve">: users, tutors, students, parents, lessons, </w:t>
+      </w:r>
+      <w:proofErr w:type="spellStart"/>
+      <w:r>
+        <w:rPr>
+          <w:rFonts w:ascii="Times New Roman" w:hAnsi="Times New Roman" w:cs="Times New Roman"/>
+          <w:sz w:val="28"/>
+          <w:szCs w:val="28"/>
+          <w:lang w:val="en-US"/>
+        </w:rPr>
+        <w:t>homeworks</w:t>
+      </w:r>
+      <w:proofErr w:type="spellEnd"/>
+      <w:r>
+        <w:rPr>
+          <w:rFonts w:ascii="Times New Roman" w:hAnsi="Times New Roman" w:cs="Times New Roman"/>
+          <w:sz w:val="28"/>
+          <w:szCs w:val="28"/>
+          <w:lang w:val="en-US"/>
+        </w:rPr>
+        <w:t xml:space="preserve">, tests, </w:t>
+      </w:r>
+      <w:proofErr w:type="spellStart"/>
+      <w:r>
+        <w:rPr>
+          <w:rFonts w:ascii="Times New Roman" w:hAnsi="Times New Roman" w:cs="Times New Roman"/>
+          <w:sz w:val="28"/>
+          <w:szCs w:val="28"/>
+          <w:lang w:val="en-US"/>
+        </w:rPr>
+        <w:t>help_materials</w:t>
+      </w:r>
+      <w:proofErr w:type="spellEnd"/>
+      <w:r>
+        <w:rPr>
+          <w:rFonts w:ascii="Times New Roman" w:hAnsi="Times New Roman" w:cs="Times New Roman"/>
+          <w:sz w:val="28"/>
+          <w:szCs w:val="28"/>
+          <w:lang w:val="en-US"/>
+        </w:rPr>
+        <w:t xml:space="preserve">, </w:t>
+      </w:r>
+      <w:proofErr w:type="spellStart"/>
+      <w:r>
+        <w:rPr>
+          <w:rFonts w:ascii="Times New Roman" w:hAnsi="Times New Roman" w:cs="Times New Roman"/>
+          <w:sz w:val="28"/>
+          <w:szCs w:val="28"/>
+          <w:lang w:val="en-US"/>
+        </w:rPr>
+        <w:t>video_lessons</w:t>
+      </w:r>
+      <w:proofErr w:type="spellEnd"/>
+      <w:r>
+        <w:rPr>
+          <w:rFonts w:ascii="Times New Roman" w:hAnsi="Times New Roman" w:cs="Times New Roman"/>
+          <w:sz w:val="28"/>
+          <w:szCs w:val="28"/>
+          <w:lang w:val="en-US"/>
+        </w:rPr>
+        <w:t>.</w:t>
+      </w:r>
+    </w:p>
+    <w:p>
+      <w:pPr>
+        <w:pStyle w:val="a7"/>
         <w:numPr>
           <w:ilvl w:val="0"/>
-          <w:numId w:val="1"/>
+          <w:numId w:val="25"/>
         </w:numPr>
-        <w:pBdr>
-          <w:top w:val="nil"/>
-          <w:left w:val="nil"/>
-          <w:bottom w:val="nil"/>
-          <w:right w:val="nil"/>
-          <w:between w:val="nil"/>
-        </w:pBdr>
-        <w:spacing w:after="0" w:line="360" w:lineRule="auto"/>
-        <w:rPr>
-          <w:rFonts w:ascii="Times New Roman" w:eastAsia="Times New Roman" w:hAnsi="Times New Roman" w:cs="Times New Roman"/>
-          <w:color w:val="000000"/>
-          <w:sz w:val="28"/>
-          <w:szCs w:val="28"/>
-        </w:rPr>
-      </w:pPr>
-      <w:r>
-        <w:rPr>
-          <w:rFonts w:ascii="Times New Roman" w:eastAsia="Times New Roman" w:hAnsi="Times New Roman" w:cs="Times New Roman"/>
-          <w:color w:val="000000"/>
-          <w:sz w:val="28"/>
-          <w:szCs w:val="28"/>
-        </w:rPr>
-        <w:t>Сделать видео с теорией по разным темам и предметам.</w:t>
-      </w:r>
-    </w:p>
-    <w:p>
-      <w:pPr>
+        <w:spacing w:line="360" w:lineRule="auto"/>
+        <w:ind w:left="357" w:firstLine="567"/>
+        <w:rPr>
+          <w:rFonts w:ascii="Times New Roman" w:hAnsi="Times New Roman" w:cs="Times New Roman"/>
+          <w:sz w:val="28"/>
+          <w:szCs w:val="28"/>
+        </w:rPr>
+      </w:pPr>
+      <w:r>
+        <w:rPr>
+          <w:rFonts w:ascii="Times New Roman" w:hAnsi="Times New Roman" w:cs="Times New Roman"/>
+          <w:sz w:val="28"/>
+          <w:szCs w:val="28"/>
+        </w:rPr>
+        <w:t xml:space="preserve">Использовать </w:t>
+      </w:r>
+      <w:r>
+        <w:rPr>
+          <w:rFonts w:ascii="Times New Roman" w:hAnsi="Times New Roman" w:cs="Times New Roman"/>
+          <w:sz w:val="28"/>
+          <w:szCs w:val="28"/>
+          <w:lang w:val="en-US"/>
+        </w:rPr>
+        <w:t>REST</w:t>
+      </w:r>
+      <w:r>
+        <w:rPr>
+          <w:rFonts w:ascii="Times New Roman" w:hAnsi="Times New Roman" w:cs="Times New Roman"/>
+          <w:sz w:val="28"/>
+          <w:szCs w:val="28"/>
+        </w:rPr>
+        <w:t>-</w:t>
+      </w:r>
+      <w:r>
+        <w:rPr>
+          <w:rFonts w:ascii="Times New Roman" w:hAnsi="Times New Roman" w:cs="Times New Roman"/>
+          <w:sz w:val="28"/>
+          <w:szCs w:val="28"/>
+          <w:lang w:val="en-US"/>
+        </w:rPr>
+        <w:t>API</w:t>
+      </w:r>
+      <w:r>
+        <w:rPr>
+          <w:rFonts w:ascii="Times New Roman" w:hAnsi="Times New Roman" w:cs="Times New Roman"/>
+          <w:sz w:val="28"/>
+          <w:szCs w:val="28"/>
+        </w:rPr>
+        <w:t xml:space="preserve"> для изменения, получения и добавления данных.</w:t>
+      </w:r>
+    </w:p>
+    <w:p>
+      <w:pPr>
+        <w:pStyle w:val="a7"/>
         <w:numPr>
           <w:ilvl w:val="0"/>
-          <w:numId w:val="1"/>
+          <w:numId w:val="25"/>
         </w:numPr>
-        <w:pBdr>
-          <w:top w:val="nil"/>
-          <w:left w:val="nil"/>
-          <w:bottom w:val="nil"/>
-          <w:right w:val="nil"/>
-          <w:between w:val="nil"/>
-        </w:pBdr>
-        <w:spacing w:after="0" w:line="360" w:lineRule="auto"/>
-        <w:rPr>
-          <w:rFonts w:ascii="Times New Roman" w:eastAsia="Times New Roman" w:hAnsi="Times New Roman" w:cs="Times New Roman"/>
-          <w:color w:val="000000"/>
-          <w:sz w:val="28"/>
-          <w:szCs w:val="28"/>
-        </w:rPr>
-      </w:pPr>
-      <w:r>
-        <w:rPr>
-          <w:rFonts w:ascii="Times New Roman" w:eastAsia="Times New Roman" w:hAnsi="Times New Roman" w:cs="Times New Roman"/>
-          <w:color w:val="000000"/>
-          <w:sz w:val="28"/>
-          <w:szCs w:val="28"/>
-        </w:rPr>
-        <w:t>Сделать Яндекс тесты по разным темам и предметам.</w:t>
-      </w:r>
-    </w:p>
-    <w:p>
-      <w:pPr>
+        <w:spacing w:line="360" w:lineRule="auto"/>
+        <w:ind w:left="357" w:firstLine="567"/>
+        <w:rPr>
+          <w:rFonts w:ascii="Times New Roman" w:hAnsi="Times New Roman" w:cs="Times New Roman"/>
+          <w:sz w:val="28"/>
+          <w:szCs w:val="28"/>
+        </w:rPr>
+      </w:pPr>
+      <w:r>
+        <w:rPr>
+          <w:rFonts w:ascii="Times New Roman" w:hAnsi="Times New Roman" w:cs="Times New Roman"/>
+          <w:sz w:val="28"/>
+          <w:szCs w:val="28"/>
+        </w:rPr>
+        <w:t>Сделать авторизацию и регистрацию.</w:t>
+      </w:r>
+    </w:p>
+    <w:p>
+      <w:pPr>
+        <w:pStyle w:val="a7"/>
         <w:numPr>
           <w:ilvl w:val="0"/>
-          <w:numId w:val="1"/>
+          <w:numId w:val="25"/>
         </w:numPr>
-        <w:pBdr>
-          <w:top w:val="nil"/>
-          <w:left w:val="nil"/>
-          <w:bottom w:val="nil"/>
-          <w:right w:val="nil"/>
-          <w:between w:val="nil"/>
-        </w:pBdr>
-        <w:spacing w:after="0" w:line="360" w:lineRule="auto"/>
-        <w:rPr>
-          <w:rFonts w:ascii="Times New Roman" w:eastAsia="Times New Roman" w:hAnsi="Times New Roman" w:cs="Times New Roman"/>
-          <w:color w:val="000000"/>
-          <w:sz w:val="28"/>
-          <w:szCs w:val="28"/>
-        </w:rPr>
-      </w:pPr>
-      <w:r>
-        <w:rPr>
-          <w:rFonts w:ascii="Times New Roman" w:eastAsia="Times New Roman" w:hAnsi="Times New Roman" w:cs="Times New Roman"/>
-          <w:color w:val="000000"/>
-          <w:sz w:val="28"/>
-          <w:szCs w:val="28"/>
-        </w:rPr>
-        <w:t>Сделать банк с теорией по разным темам.</w:t>
-      </w:r>
-    </w:p>
-    <w:p>
-      <w:pPr>
         <w:spacing w:line="360" w:lineRule="auto"/>
-      </w:pPr>
+        <w:ind w:left="357" w:firstLine="567"/>
+        <w:rPr>
+          <w:rFonts w:ascii="Times New Roman" w:hAnsi="Times New Roman" w:cs="Times New Roman"/>
+          <w:sz w:val="28"/>
+          <w:szCs w:val="28"/>
+        </w:rPr>
+      </w:pPr>
+      <w:r>
+        <w:rPr>
+          <w:rFonts w:ascii="Times New Roman" w:hAnsi="Times New Roman" w:cs="Times New Roman"/>
+          <w:sz w:val="28"/>
+          <w:szCs w:val="28"/>
+        </w:rPr>
+        <w:t xml:space="preserve">Использовать </w:t>
+      </w:r>
+      <w:r>
+        <w:rPr>
+          <w:rFonts w:ascii="Times New Roman" w:hAnsi="Times New Roman" w:cs="Times New Roman"/>
+          <w:sz w:val="28"/>
+          <w:szCs w:val="28"/>
+          <w:lang w:val="en-US"/>
+        </w:rPr>
+        <w:t>B</w:t>
+      </w:r>
+      <w:proofErr w:type="spellStart"/>
+      <w:r>
+        <w:rPr>
+          <w:rFonts w:ascii="Times New Roman" w:hAnsi="Times New Roman" w:cs="Times New Roman"/>
+          <w:sz w:val="28"/>
+          <w:szCs w:val="28"/>
+        </w:rPr>
+        <w:t>ootstrap</w:t>
+      </w:r>
+      <w:proofErr w:type="spellEnd"/>
+      <w:r>
+        <w:rPr>
+          <w:rFonts w:ascii="Times New Roman" w:hAnsi="Times New Roman" w:cs="Times New Roman"/>
+          <w:sz w:val="28"/>
+          <w:szCs w:val="28"/>
+        </w:rPr>
+        <w:t>.</w:t>
+      </w:r>
     </w:p>
     <w:p>
       <w:pPr>
@@ -2393,33 +2336,14 @@
     </w:p>
     <w:p>
       <w:pPr>
-        <w:spacing w:line="360" w:lineRule="auto"/>
-      </w:pPr>
-    </w:p>
-    <w:p>
-      <w:pPr>
-        <w:spacing w:line="360" w:lineRule="auto"/>
-      </w:pPr>
-    </w:p>
-    <w:p>
-      <w:pPr>
-        <w:spacing w:line="360" w:lineRule="auto"/>
-      </w:pPr>
-    </w:p>
-    <w:p>
-      <w:pPr>
-        <w:spacing w:line="360" w:lineRule="auto"/>
-      </w:pPr>
-    </w:p>
-    <w:p>
-      <w:pPr>
         <w:pStyle w:val="1"/>
       </w:pPr>
-      <w:bookmarkStart w:id="6" w:name="_Toc130449315"/>
-      <w:r>
+      <w:bookmarkStart w:id="5" w:name="_Toc151216897"/>
+      <w:r>
+        <w:lastRenderedPageBreak/>
         <w:t>Теоретическая часть</w:t>
       </w:r>
-      <w:bookmarkEnd w:id="6"/>
+      <w:bookmarkEnd w:id="5"/>
     </w:p>
     <w:p>
       <w:pPr>
@@ -2770,42 +2694,27 @@
           <w:rFonts w:ascii="Times New Roman" w:eastAsia="Times New Roman" w:hAnsi="Times New Roman" w:cs="Times New Roman"/>
           <w:sz w:val="28"/>
           <w:szCs w:val="28"/>
-        </w:rPr>
-      </w:pPr>
-    </w:p>
-    <w:p>
-      <w:pPr>
-        <w:rPr>
-          <w:rFonts w:ascii="Times New Roman" w:eastAsia="Times New Roman" w:hAnsi="Times New Roman" w:cs="Times New Roman"/>
-          <w:sz w:val="28"/>
-          <w:szCs w:val="28"/>
-        </w:rPr>
-      </w:pPr>
-    </w:p>
-    <w:p>
-      <w:pPr>
-        <w:rPr>
-          <w:rFonts w:ascii="Times New Roman" w:eastAsia="Times New Roman" w:hAnsi="Times New Roman" w:cs="Times New Roman"/>
-          <w:sz w:val="28"/>
-          <w:szCs w:val="28"/>
-        </w:rPr>
-      </w:pPr>
-    </w:p>
-    <w:p>
-      <w:pPr>
-        <w:rPr>
-          <w:rFonts w:ascii="Times New Roman" w:eastAsia="Times New Roman" w:hAnsi="Times New Roman" w:cs="Times New Roman"/>
-          <w:sz w:val="28"/>
-          <w:szCs w:val="28"/>
-        </w:rPr>
-      </w:pPr>
-    </w:p>
-    <w:p>
-      <w:pPr>
-        <w:rPr>
-          <w:rFonts w:ascii="Times New Roman" w:eastAsia="Times New Roman" w:hAnsi="Times New Roman" w:cs="Times New Roman"/>
-          <w:sz w:val="28"/>
-          <w:szCs w:val="28"/>
+          <w:lang w:val="en-US"/>
+        </w:rPr>
+      </w:pPr>
+    </w:p>
+    <w:p>
+      <w:pPr>
+        <w:rPr>
+          <w:rFonts w:ascii="Times New Roman" w:eastAsia="Times New Roman" w:hAnsi="Times New Roman" w:cs="Times New Roman"/>
+          <w:sz w:val="28"/>
+          <w:szCs w:val="28"/>
+          <w:lang w:val="en-US"/>
+        </w:rPr>
+      </w:pPr>
+    </w:p>
+    <w:p>
+      <w:pPr>
+        <w:rPr>
+          <w:rFonts w:ascii="Times New Roman" w:eastAsia="Times New Roman" w:hAnsi="Times New Roman" w:cs="Times New Roman"/>
+          <w:sz w:val="28"/>
+          <w:szCs w:val="28"/>
+          <w:lang w:val="en-US"/>
         </w:rPr>
       </w:pPr>
     </w:p>
@@ -2813,11 +2722,12 @@
       <w:pPr>
         <w:pStyle w:val="1"/>
       </w:pPr>
-      <w:bookmarkStart w:id="7" w:name="_Toc130449316"/>
-      <w:r>
+      <w:bookmarkStart w:id="6" w:name="_Toc151216898"/>
+      <w:r>
+        <w:lastRenderedPageBreak/>
         <w:t>Практическая часть</w:t>
       </w:r>
-      <w:bookmarkEnd w:id="7"/>
+      <w:bookmarkEnd w:id="6"/>
     </w:p>
     <w:p>
       <w:pPr>
@@ -3211,7 +3121,6 @@
           <w:sz w:val="28"/>
           <w:szCs w:val="28"/>
         </w:rPr>
-        <w:lastRenderedPageBreak/>
         <w:t>возможность смотреть ДЗ и изменять его статус</w:t>
       </w:r>
       <w:r>
@@ -3268,6 +3177,7 @@
           <w:sz w:val="28"/>
           <w:szCs w:val="28"/>
         </w:rPr>
+        <w:lastRenderedPageBreak/>
         <w:t>*возможность просмотра профилей репетиторов, комментирования их, выставления оценок</w:t>
       </w:r>
     </w:p>
@@ -3613,11 +3523,12 @@
         <w:pStyle w:val="1"/>
         <w:spacing w:line="360" w:lineRule="auto"/>
       </w:pPr>
-      <w:bookmarkStart w:id="8" w:name="_Toc130449317"/>
-      <w:r>
+      <w:bookmarkStart w:id="7" w:name="_Toc151216899"/>
+      <w:r>
+        <w:lastRenderedPageBreak/>
         <w:t>Заключение</w:t>
       </w:r>
-      <w:bookmarkEnd w:id="8"/>
+      <w:bookmarkEnd w:id="7"/>
     </w:p>
     <w:p>
       <w:pPr>
@@ -3658,8 +3569,8 @@
           <w:szCs w:val="32"/>
         </w:rPr>
       </w:pPr>
-      <w:bookmarkStart w:id="9" w:name="_heading=h.2s8eyo1" w:colFirst="0" w:colLast="0"/>
-      <w:bookmarkEnd w:id="9"/>
+      <w:bookmarkStart w:id="8" w:name="_heading=h.2s8eyo1" w:colFirst="0" w:colLast="0"/>
+      <w:bookmarkEnd w:id="8"/>
       <w:r>
         <w:br w:type="page"/>
       </w:r>
@@ -3668,12 +3579,12 @@
       <w:pPr>
         <w:pStyle w:val="1"/>
       </w:pPr>
-      <w:bookmarkStart w:id="10" w:name="_Toc130449318"/>
+      <w:bookmarkStart w:id="9" w:name="_Toc151216900"/>
       <w:r>
         <w:lastRenderedPageBreak/>
         <w:t>Список литературы и интернет-источников</w:t>
       </w:r>
-      <w:bookmarkEnd w:id="10"/>
+      <w:bookmarkEnd w:id="9"/>
     </w:p>
     <w:p>
       <w:pPr>
@@ -3702,62 +3613,6 @@
           <w:b/>
           <w:sz w:val="32"/>
           <w:szCs w:val="32"/>
-        </w:rPr>
-      </w:pPr>
-      <w:r>
-        <w:br w:type="page"/>
-      </w:r>
-    </w:p>
-    <w:p>
-      <w:pPr>
-        <w:pStyle w:val="1"/>
-      </w:pPr>
-      <w:bookmarkStart w:id="11" w:name="_Toc130449319"/>
-      <w:r>
-        <w:lastRenderedPageBreak/>
-        <w:t>Приложения</w:t>
-      </w:r>
-      <w:bookmarkEnd w:id="11"/>
-    </w:p>
-    <w:p>
-      <w:pPr>
-        <w:widowControl w:val="0"/>
-        <w:pBdr>
-          <w:top w:val="nil"/>
-          <w:left w:val="nil"/>
-          <w:bottom w:val="nil"/>
-          <w:right w:val="nil"/>
-          <w:between w:val="nil"/>
-        </w:pBdr>
-        <w:spacing w:after="0" w:line="240" w:lineRule="auto"/>
-        <w:jc w:val="center"/>
-        <w:rPr>
-          <w:rFonts w:ascii="Times New Roman" w:eastAsia="Times New Roman" w:hAnsi="Times New Roman" w:cs="Times New Roman"/>
-          <w:b/>
-          <w:color w:val="000000"/>
-          <w:sz w:val="28"/>
-          <w:szCs w:val="28"/>
-        </w:rPr>
-      </w:pPr>
-    </w:p>
-    <w:p>
-      <w:pPr>
-        <w:widowControl w:val="0"/>
-        <w:pBdr>
-          <w:top w:val="nil"/>
-          <w:left w:val="nil"/>
-          <w:bottom w:val="nil"/>
-          <w:right w:val="nil"/>
-          <w:between w:val="nil"/>
-        </w:pBdr>
-        <w:spacing w:after="0" w:line="240" w:lineRule="auto"/>
-        <w:jc w:val="center"/>
-        <w:rPr>
-          <w:rFonts w:ascii="Times New Roman" w:eastAsia="Times New Roman" w:hAnsi="Times New Roman" w:cs="Times New Roman"/>
-          <w:b/>
-          <w:color w:val="000000"/>
-          <w:sz w:val="28"/>
-          <w:szCs w:val="28"/>
         </w:rPr>
       </w:pPr>
     </w:p>
@@ -3767,6 +3622,8 @@
       <w:pgMar w:top="1134" w:right="850" w:bottom="1134" w:left="1701" w:header="708" w:footer="708" w:gutter="0"/>
       <w:pgNumType w:start="1"/>
       <w:cols w:space="720"/>
+      <w:titlePg/>
+      <w:docGrid w:linePitch="299"/>
     </w:sectPr>
   </w:body>
 </w:document>
@@ -3801,7 +3658,7 @@
 <w:ftr xmlns:wpc="http://schemas.microsoft.com/office/word/2010/wordprocessingCanvas" xmlns:cx="http://schemas.microsoft.com/office/drawing/2014/chartex" xmlns:cx1="http://schemas.microsoft.com/office/drawing/2015/9/8/chartex" xmlns:cx2="http://schemas.microsoft.com/office/drawing/2015/10/21/chartex" xmlns:cx3="http://schemas.microsoft.com/office/drawing/2016/5/9/chartex" xmlns:cx4="http://schemas.microsoft.com/office/drawing/2016/5/10/chartex" xmlns:cx5="http://schemas.microsoft.com/office/drawing/2016/5/11/chartex" xmlns:cx6="http://schemas.microsoft.com/office/drawing/2016/5/12/chartex" xmlns:cx7="http://schemas.microsoft.com/office/drawing/2016/5/13/chartex" xmlns:cx8="http://schemas.microsoft.com/office/drawing/2016/5/14/chartex" xmlns:mc="http://schemas.openxmlformats.org/markup-compatibility/2006" xmlns:aink="http://schemas.microsoft.com/office/drawing/2016/ink" xmlns:am3d="http://schemas.microsoft.com/office/drawing/2017/model3d" xmlns:o="urn:schemas-microsoft-com:office:office" xmlns:oel="http://schemas.microsoft.com/office/2019/extlst" xmlns:r="http://schemas.openxmlformats.org/officeDocument/2006/relationships" xmlns:m="http://schemas.openxmlformats.org/officeDocument/2006/math" xmlns:v="urn:schemas-microsoft-com:vml" xmlns:wp14="http://schemas.microsoft.com/office/word/2010/wordprocessingDrawing" xmlns:wp="http://schemas.openxmlformats.org/drawingml/2006/wordprocessingDrawing" xmlns:w10="urn:schemas-microsoft-com:office:word" xmlns:w="http://schemas.openxmlformats.org/wordprocessingml/2006/main" xmlns:w14="http://schemas.microsoft.com/office/word/2010/wordml" xmlns:w15="http://schemas.microsoft.com/office/word/2012/wordml" xmlns:w16cex="http://schemas.microsoft.com/office/word/2018/wordml/cex" xmlns:w16cid="http://schemas.microsoft.com/office/word/2016/wordml/cid" xmlns:w16="http://schemas.microsoft.com/office/word/2018/wordml" xmlns:w16sdtdh="http://schemas.microsoft.com/office/word/2020/wordml/sdtdatahash" xmlns:w16se="http://schemas.microsoft.com/office/word/2015/wordml/symex" xmlns:wpg="http://schemas.microsoft.com/office/word/2010/wordprocessingGroup" xmlns:wpi="http://schemas.microsoft.com/office/word/2010/wordprocessingInk" xmlns:wne="http://schemas.microsoft.com/office/word/2006/wordml" xmlns:wps="http://schemas.microsoft.com/office/word/2010/wordprocessingShape" mc:Ignorable="w14 w15 w16se w16cid w16 w16cex w16sdtdh wp14">
   <w:sdt>
     <w:sdtPr>
-      <w:id w:val="-2021766265"/>
+      <w:id w:val="1070930102"/>
       <w:docPartObj>
         <w:docPartGallery w:val="Page Numbers (Bottom of Page)"/>
         <w:docPartUnique/>
@@ -4953,6 +4810,146 @@
     </w:lvl>
   </w:abstractNum>
   <w:abstractNum w:abstractNumId="11" w15:restartNumberingAfterBreak="0">
+    <w:nsid w:val="41424BD0"/>
+    <w:multiLevelType w:val="hybridMultilevel"/>
+    <w:tmpl w:val="4496C252"/>
+    <w:lvl w:ilvl="0" w:tplc="3CC4B51E">
+      <w:start w:val="1"/>
+      <w:numFmt w:val="bullet"/>
+      <w:lvlText w:val="•"/>
+      <w:lvlJc w:val="left"/>
+      <w:pPr>
+        <w:tabs>
+          <w:tab w:val="num" w:pos="720"/>
+        </w:tabs>
+        <w:ind w:left="720" w:hanging="360"/>
+      </w:pPr>
+      <w:rPr>
+        <w:rFonts w:ascii="Arial" w:hAnsi="Arial" w:hint="default"/>
+      </w:rPr>
+    </w:lvl>
+    <w:lvl w:ilvl="1" w:tplc="EF649784" w:tentative="1">
+      <w:start w:val="1"/>
+      <w:numFmt w:val="bullet"/>
+      <w:lvlText w:val="•"/>
+      <w:lvlJc w:val="left"/>
+      <w:pPr>
+        <w:tabs>
+          <w:tab w:val="num" w:pos="1440"/>
+        </w:tabs>
+        <w:ind w:left="1440" w:hanging="360"/>
+      </w:pPr>
+      <w:rPr>
+        <w:rFonts w:ascii="Arial" w:hAnsi="Arial" w:hint="default"/>
+      </w:rPr>
+    </w:lvl>
+    <w:lvl w:ilvl="2" w:tplc="20E2F63E" w:tentative="1">
+      <w:start w:val="1"/>
+      <w:numFmt w:val="bullet"/>
+      <w:lvlText w:val="•"/>
+      <w:lvlJc w:val="left"/>
+      <w:pPr>
+        <w:tabs>
+          <w:tab w:val="num" w:pos="2160"/>
+        </w:tabs>
+        <w:ind w:left="2160" w:hanging="360"/>
+      </w:pPr>
+      <w:rPr>
+        <w:rFonts w:ascii="Arial" w:hAnsi="Arial" w:hint="default"/>
+      </w:rPr>
+    </w:lvl>
+    <w:lvl w:ilvl="3" w:tplc="313297A8" w:tentative="1">
+      <w:start w:val="1"/>
+      <w:numFmt w:val="bullet"/>
+      <w:lvlText w:val="•"/>
+      <w:lvlJc w:val="left"/>
+      <w:pPr>
+        <w:tabs>
+          <w:tab w:val="num" w:pos="2880"/>
+        </w:tabs>
+        <w:ind w:left="2880" w:hanging="360"/>
+      </w:pPr>
+      <w:rPr>
+        <w:rFonts w:ascii="Arial" w:hAnsi="Arial" w:hint="default"/>
+      </w:rPr>
+    </w:lvl>
+    <w:lvl w:ilvl="4" w:tplc="B62E959C" w:tentative="1">
+      <w:start w:val="1"/>
+      <w:numFmt w:val="bullet"/>
+      <w:lvlText w:val="•"/>
+      <w:lvlJc w:val="left"/>
+      <w:pPr>
+        <w:tabs>
+          <w:tab w:val="num" w:pos="3600"/>
+        </w:tabs>
+        <w:ind w:left="3600" w:hanging="360"/>
+      </w:pPr>
+      <w:rPr>
+        <w:rFonts w:ascii="Arial" w:hAnsi="Arial" w:hint="default"/>
+      </w:rPr>
+    </w:lvl>
+    <w:lvl w:ilvl="5" w:tplc="2B54899C" w:tentative="1">
+      <w:start w:val="1"/>
+      <w:numFmt w:val="bullet"/>
+      <w:lvlText w:val="•"/>
+      <w:lvlJc w:val="left"/>
+      <w:pPr>
+        <w:tabs>
+          <w:tab w:val="num" w:pos="4320"/>
+        </w:tabs>
+        <w:ind w:left="4320" w:hanging="360"/>
+      </w:pPr>
+      <w:rPr>
+        <w:rFonts w:ascii="Arial" w:hAnsi="Arial" w:hint="default"/>
+      </w:rPr>
+    </w:lvl>
+    <w:lvl w:ilvl="6" w:tplc="B16AB93E" w:tentative="1">
+      <w:start w:val="1"/>
+      <w:numFmt w:val="bullet"/>
+      <w:lvlText w:val="•"/>
+      <w:lvlJc w:val="left"/>
+      <w:pPr>
+        <w:tabs>
+          <w:tab w:val="num" w:pos="5040"/>
+        </w:tabs>
+        <w:ind w:left="5040" w:hanging="360"/>
+      </w:pPr>
+      <w:rPr>
+        <w:rFonts w:ascii="Arial" w:hAnsi="Arial" w:hint="default"/>
+      </w:rPr>
+    </w:lvl>
+    <w:lvl w:ilvl="7" w:tplc="28604774" w:tentative="1">
+      <w:start w:val="1"/>
+      <w:numFmt w:val="bullet"/>
+      <w:lvlText w:val="•"/>
+      <w:lvlJc w:val="left"/>
+      <w:pPr>
+        <w:tabs>
+          <w:tab w:val="num" w:pos="5760"/>
+        </w:tabs>
+        <w:ind w:left="5760" w:hanging="360"/>
+      </w:pPr>
+      <w:rPr>
+        <w:rFonts w:ascii="Arial" w:hAnsi="Arial" w:hint="default"/>
+      </w:rPr>
+    </w:lvl>
+    <w:lvl w:ilvl="8" w:tplc="BF8847FA" w:tentative="1">
+      <w:start w:val="1"/>
+      <w:numFmt w:val="bullet"/>
+      <w:lvlText w:val="•"/>
+      <w:lvlJc w:val="left"/>
+      <w:pPr>
+        <w:tabs>
+          <w:tab w:val="num" w:pos="6480"/>
+        </w:tabs>
+        <w:ind w:left="6480" w:hanging="360"/>
+      </w:pPr>
+      <w:rPr>
+        <w:rFonts w:ascii="Arial" w:hAnsi="Arial" w:hint="default"/>
+      </w:rPr>
+    </w:lvl>
+  </w:abstractNum>
+  <w:abstractNum w:abstractNumId="12" w15:restartNumberingAfterBreak="0">
     <w:nsid w:val="49615863"/>
     <w:multiLevelType w:val="multilevel"/>
     <w:tmpl w:val="11B83782"/>
@@ -5065,7 +5062,7 @@
       </w:rPr>
     </w:lvl>
   </w:abstractNum>
-  <w:abstractNum w:abstractNumId="12" w15:restartNumberingAfterBreak="0">
+  <w:abstractNum w:abstractNumId="13" w15:restartNumberingAfterBreak="0">
     <w:nsid w:val="5120029B"/>
     <w:multiLevelType w:val="hybridMultilevel"/>
     <w:tmpl w:val="AD067058"/>
@@ -5151,7 +5148,7 @@
       </w:pPr>
     </w:lvl>
   </w:abstractNum>
-  <w:abstractNum w:abstractNumId="13" w15:restartNumberingAfterBreak="0">
+  <w:abstractNum w:abstractNumId="14" w15:restartNumberingAfterBreak="0">
     <w:nsid w:val="54493A8D"/>
     <w:multiLevelType w:val="hybridMultilevel"/>
     <w:tmpl w:val="13F059B0"/>
@@ -5240,7 +5237,7 @@
       </w:pPr>
     </w:lvl>
   </w:abstractNum>
-  <w:abstractNum w:abstractNumId="14" w15:restartNumberingAfterBreak="0">
+  <w:abstractNum w:abstractNumId="15" w15:restartNumberingAfterBreak="0">
     <w:nsid w:val="5744056A"/>
     <w:multiLevelType w:val="hybridMultilevel"/>
     <w:tmpl w:val="81AC4B6C"/>
@@ -5326,7 +5323,7 @@
       </w:pPr>
     </w:lvl>
   </w:abstractNum>
-  <w:abstractNum w:abstractNumId="15" w15:restartNumberingAfterBreak="0">
+  <w:abstractNum w:abstractNumId="16" w15:restartNumberingAfterBreak="0">
     <w:nsid w:val="633C4F7A"/>
     <w:multiLevelType w:val="hybridMultilevel"/>
     <w:tmpl w:val="82DA467E"/>
@@ -5412,7 +5409,7 @@
       </w:pPr>
     </w:lvl>
   </w:abstractNum>
-  <w:abstractNum w:abstractNumId="16" w15:restartNumberingAfterBreak="0">
+  <w:abstractNum w:abstractNumId="17" w15:restartNumberingAfterBreak="0">
     <w:nsid w:val="654C6805"/>
     <w:multiLevelType w:val="hybridMultilevel"/>
     <w:tmpl w:val="223A6F80"/>
@@ -5498,7 +5495,7 @@
       </w:pPr>
     </w:lvl>
   </w:abstractNum>
-  <w:abstractNum w:abstractNumId="17" w15:restartNumberingAfterBreak="0">
+  <w:abstractNum w:abstractNumId="18" w15:restartNumberingAfterBreak="0">
     <w:nsid w:val="66E07F2F"/>
     <w:multiLevelType w:val="hybridMultilevel"/>
     <w:tmpl w:val="3D543502"/>
@@ -5584,7 +5581,7 @@
       </w:pPr>
     </w:lvl>
   </w:abstractNum>
-  <w:abstractNum w:abstractNumId="18" w15:restartNumberingAfterBreak="0">
+  <w:abstractNum w:abstractNumId="19" w15:restartNumberingAfterBreak="0">
     <w:nsid w:val="6D4C4281"/>
     <w:multiLevelType w:val="multilevel"/>
     <w:tmpl w:val="38BE5D88"/>
@@ -5697,7 +5694,147 @@
       </w:rPr>
     </w:lvl>
   </w:abstractNum>
-  <w:abstractNum w:abstractNumId="19" w15:restartNumberingAfterBreak="0">
+  <w:abstractNum w:abstractNumId="20" w15:restartNumberingAfterBreak="0">
+    <w:nsid w:val="75DD7293"/>
+    <w:multiLevelType w:val="hybridMultilevel"/>
+    <w:tmpl w:val="96C21376"/>
+    <w:lvl w:ilvl="0" w:tplc="E4E6F72E">
+      <w:start w:val="1"/>
+      <w:numFmt w:val="bullet"/>
+      <w:lvlText w:val="•"/>
+      <w:lvlJc w:val="left"/>
+      <w:pPr>
+        <w:tabs>
+          <w:tab w:val="num" w:pos="720"/>
+        </w:tabs>
+        <w:ind w:left="720" w:hanging="360"/>
+      </w:pPr>
+      <w:rPr>
+        <w:rFonts w:ascii="Arial" w:hAnsi="Arial" w:hint="default"/>
+      </w:rPr>
+    </w:lvl>
+    <w:lvl w:ilvl="1" w:tplc="6ADE3EEA" w:tentative="1">
+      <w:start w:val="1"/>
+      <w:numFmt w:val="bullet"/>
+      <w:lvlText w:val="•"/>
+      <w:lvlJc w:val="left"/>
+      <w:pPr>
+        <w:tabs>
+          <w:tab w:val="num" w:pos="1440"/>
+        </w:tabs>
+        <w:ind w:left="1440" w:hanging="360"/>
+      </w:pPr>
+      <w:rPr>
+        <w:rFonts w:ascii="Arial" w:hAnsi="Arial" w:hint="default"/>
+      </w:rPr>
+    </w:lvl>
+    <w:lvl w:ilvl="2" w:tplc="22440CF8" w:tentative="1">
+      <w:start w:val="1"/>
+      <w:numFmt w:val="bullet"/>
+      <w:lvlText w:val="•"/>
+      <w:lvlJc w:val="left"/>
+      <w:pPr>
+        <w:tabs>
+          <w:tab w:val="num" w:pos="2160"/>
+        </w:tabs>
+        <w:ind w:left="2160" w:hanging="360"/>
+      </w:pPr>
+      <w:rPr>
+        <w:rFonts w:ascii="Arial" w:hAnsi="Arial" w:hint="default"/>
+      </w:rPr>
+    </w:lvl>
+    <w:lvl w:ilvl="3" w:tplc="033207AA" w:tentative="1">
+      <w:start w:val="1"/>
+      <w:numFmt w:val="bullet"/>
+      <w:lvlText w:val="•"/>
+      <w:lvlJc w:val="left"/>
+      <w:pPr>
+        <w:tabs>
+          <w:tab w:val="num" w:pos="2880"/>
+        </w:tabs>
+        <w:ind w:left="2880" w:hanging="360"/>
+      </w:pPr>
+      <w:rPr>
+        <w:rFonts w:ascii="Arial" w:hAnsi="Arial" w:hint="default"/>
+      </w:rPr>
+    </w:lvl>
+    <w:lvl w:ilvl="4" w:tplc="63CC20CC" w:tentative="1">
+      <w:start w:val="1"/>
+      <w:numFmt w:val="bullet"/>
+      <w:lvlText w:val="•"/>
+      <w:lvlJc w:val="left"/>
+      <w:pPr>
+        <w:tabs>
+          <w:tab w:val="num" w:pos="3600"/>
+        </w:tabs>
+        <w:ind w:left="3600" w:hanging="360"/>
+      </w:pPr>
+      <w:rPr>
+        <w:rFonts w:ascii="Arial" w:hAnsi="Arial" w:hint="default"/>
+      </w:rPr>
+    </w:lvl>
+    <w:lvl w:ilvl="5" w:tplc="BE4871CC" w:tentative="1">
+      <w:start w:val="1"/>
+      <w:numFmt w:val="bullet"/>
+      <w:lvlText w:val="•"/>
+      <w:lvlJc w:val="left"/>
+      <w:pPr>
+        <w:tabs>
+          <w:tab w:val="num" w:pos="4320"/>
+        </w:tabs>
+        <w:ind w:left="4320" w:hanging="360"/>
+      </w:pPr>
+      <w:rPr>
+        <w:rFonts w:ascii="Arial" w:hAnsi="Arial" w:hint="default"/>
+      </w:rPr>
+    </w:lvl>
+    <w:lvl w:ilvl="6" w:tplc="3C12CA94" w:tentative="1">
+      <w:start w:val="1"/>
+      <w:numFmt w:val="bullet"/>
+      <w:lvlText w:val="•"/>
+      <w:lvlJc w:val="left"/>
+      <w:pPr>
+        <w:tabs>
+          <w:tab w:val="num" w:pos="5040"/>
+        </w:tabs>
+        <w:ind w:left="5040" w:hanging="360"/>
+      </w:pPr>
+      <w:rPr>
+        <w:rFonts w:ascii="Arial" w:hAnsi="Arial" w:hint="default"/>
+      </w:rPr>
+    </w:lvl>
+    <w:lvl w:ilvl="7" w:tplc="4F2E2844" w:tentative="1">
+      <w:start w:val="1"/>
+      <w:numFmt w:val="bullet"/>
+      <w:lvlText w:val="•"/>
+      <w:lvlJc w:val="left"/>
+      <w:pPr>
+        <w:tabs>
+          <w:tab w:val="num" w:pos="5760"/>
+        </w:tabs>
+        <w:ind w:left="5760" w:hanging="360"/>
+      </w:pPr>
+      <w:rPr>
+        <w:rFonts w:ascii="Arial" w:hAnsi="Arial" w:hint="default"/>
+      </w:rPr>
+    </w:lvl>
+    <w:lvl w:ilvl="8" w:tplc="0A605B1C" w:tentative="1">
+      <w:start w:val="1"/>
+      <w:numFmt w:val="bullet"/>
+      <w:lvlText w:val="•"/>
+      <w:lvlJc w:val="left"/>
+      <w:pPr>
+        <w:tabs>
+          <w:tab w:val="num" w:pos="6480"/>
+        </w:tabs>
+        <w:ind w:left="6480" w:hanging="360"/>
+      </w:pPr>
+      <w:rPr>
+        <w:rFonts w:ascii="Arial" w:hAnsi="Arial" w:hint="default"/>
+      </w:rPr>
+    </w:lvl>
+  </w:abstractNum>
+  <w:abstractNum w:abstractNumId="21" w15:restartNumberingAfterBreak="0">
     <w:nsid w:val="781D3F3B"/>
     <w:multiLevelType w:val="multilevel"/>
     <w:tmpl w:val="08B429BA"/>
@@ -5822,7 +5959,7 @@
       </w:rPr>
     </w:lvl>
   </w:abstractNum>
-  <w:abstractNum w:abstractNumId="20" w15:restartNumberingAfterBreak="0">
+  <w:abstractNum w:abstractNumId="22" w15:restartNumberingAfterBreak="0">
     <w:nsid w:val="7BBC268A"/>
     <w:multiLevelType w:val="hybridMultilevel"/>
     <w:tmpl w:val="7D4C2D4C"/>
@@ -5908,7 +6045,96 @@
       </w:pPr>
     </w:lvl>
   </w:abstractNum>
-  <w:abstractNum w:abstractNumId="21" w15:restartNumberingAfterBreak="0">
+  <w:abstractNum w:abstractNumId="23" w15:restartNumberingAfterBreak="0">
+    <w:nsid w:val="7D0E4550"/>
+    <w:multiLevelType w:val="hybridMultilevel"/>
+    <w:tmpl w:val="04EE64BE"/>
+    <w:lvl w:ilvl="0" w:tplc="0419000F">
+      <w:start w:val="1"/>
+      <w:numFmt w:val="decimal"/>
+      <w:lvlText w:val="%1."/>
+      <w:lvlJc w:val="left"/>
+      <w:pPr>
+        <w:ind w:left="720" w:hanging="360"/>
+      </w:pPr>
+      <w:rPr>
+        <w:rFonts w:hint="default"/>
+      </w:rPr>
+    </w:lvl>
+    <w:lvl w:ilvl="1" w:tplc="04190019" w:tentative="1">
+      <w:start w:val="1"/>
+      <w:numFmt w:val="lowerLetter"/>
+      <w:lvlText w:val="%2."/>
+      <w:lvlJc w:val="left"/>
+      <w:pPr>
+        <w:ind w:left="1440" w:hanging="360"/>
+      </w:pPr>
+    </w:lvl>
+    <w:lvl w:ilvl="2" w:tplc="0419001B" w:tentative="1">
+      <w:start w:val="1"/>
+      <w:numFmt w:val="lowerRoman"/>
+      <w:lvlText w:val="%3."/>
+      <w:lvlJc w:val="right"/>
+      <w:pPr>
+        <w:ind w:left="2160" w:hanging="180"/>
+      </w:pPr>
+    </w:lvl>
+    <w:lvl w:ilvl="3" w:tplc="0419000F" w:tentative="1">
+      <w:start w:val="1"/>
+      <w:numFmt w:val="decimal"/>
+      <w:lvlText w:val="%4."/>
+      <w:lvlJc w:val="left"/>
+      <w:pPr>
+        <w:ind w:left="2880" w:hanging="360"/>
+      </w:pPr>
+    </w:lvl>
+    <w:lvl w:ilvl="4" w:tplc="04190019" w:tentative="1">
+      <w:start w:val="1"/>
+      <w:numFmt w:val="lowerLetter"/>
+      <w:lvlText w:val="%5."/>
+      <w:lvlJc w:val="left"/>
+      <w:pPr>
+        <w:ind w:left="3600" w:hanging="360"/>
+      </w:pPr>
+    </w:lvl>
+    <w:lvl w:ilvl="5" w:tplc="0419001B" w:tentative="1">
+      <w:start w:val="1"/>
+      <w:numFmt w:val="lowerRoman"/>
+      <w:lvlText w:val="%6."/>
+      <w:lvlJc w:val="right"/>
+      <w:pPr>
+        <w:ind w:left="4320" w:hanging="180"/>
+      </w:pPr>
+    </w:lvl>
+    <w:lvl w:ilvl="6" w:tplc="0419000F" w:tentative="1">
+      <w:start w:val="1"/>
+      <w:numFmt w:val="decimal"/>
+      <w:lvlText w:val="%7."/>
+      <w:lvlJc w:val="left"/>
+      <w:pPr>
+        <w:ind w:left="5040" w:hanging="360"/>
+      </w:pPr>
+    </w:lvl>
+    <w:lvl w:ilvl="7" w:tplc="04190019" w:tentative="1">
+      <w:start w:val="1"/>
+      <w:numFmt w:val="lowerLetter"/>
+      <w:lvlText w:val="%8."/>
+      <w:lvlJc w:val="left"/>
+      <w:pPr>
+        <w:ind w:left="5760" w:hanging="360"/>
+      </w:pPr>
+    </w:lvl>
+    <w:lvl w:ilvl="8" w:tplc="0419001B" w:tentative="1">
+      <w:start w:val="1"/>
+      <w:numFmt w:val="lowerRoman"/>
+      <w:lvlText w:val="%9."/>
+      <w:lvlJc w:val="right"/>
+      <w:pPr>
+        <w:ind w:left="6480" w:hanging="180"/>
+      </w:pPr>
+    </w:lvl>
+  </w:abstractNum>
+  <w:abstractNum w:abstractNumId="24" w15:restartNumberingAfterBreak="0">
     <w:nsid w:val="7E500813"/>
     <w:multiLevelType w:val="multilevel"/>
     <w:tmpl w:val="ED683C8A"/>
@@ -6025,13 +6251,13 @@
     <w:abstractNumId w:val="7"/>
   </w:num>
   <w:num w:numId="2" w16cid:durableId="1624456214">
+    <w:abstractNumId w:val="24"/>
+  </w:num>
+  <w:num w:numId="3" w16cid:durableId="442850366">
     <w:abstractNumId w:val="21"/>
   </w:num>
-  <w:num w:numId="3" w16cid:durableId="442850366">
-    <w:abstractNumId w:val="19"/>
-  </w:num>
   <w:num w:numId="4" w16cid:durableId="1855993918">
-    <w:abstractNumId w:val="13"/>
+    <w:abstractNumId w:val="14"/>
   </w:num>
   <w:num w:numId="5" w16cid:durableId="1678967779">
     <w:abstractNumId w:val="4"/>
@@ -6049,10 +6275,10 @@
     <w:abstractNumId w:val="6"/>
   </w:num>
   <w:num w:numId="10" w16cid:durableId="1445075132">
-    <w:abstractNumId w:val="18"/>
+    <w:abstractNumId w:val="19"/>
   </w:num>
   <w:num w:numId="11" w16cid:durableId="1734617621">
-    <w:abstractNumId w:val="11"/>
+    <w:abstractNumId w:val="12"/>
   </w:num>
   <w:num w:numId="12" w16cid:durableId="697582414">
     <w:abstractNumId w:val="1"/>
@@ -6061,31 +6287,40 @@
     <w:abstractNumId w:val="0"/>
   </w:num>
   <w:num w:numId="14" w16cid:durableId="933435398">
-    <w:abstractNumId w:val="15"/>
+    <w:abstractNumId w:val="16"/>
   </w:num>
   <w:num w:numId="15" w16cid:durableId="1364206311">
-    <w:abstractNumId w:val="14"/>
+    <w:abstractNumId w:val="15"/>
   </w:num>
   <w:num w:numId="16" w16cid:durableId="1412393077">
     <w:abstractNumId w:val="3"/>
   </w:num>
   <w:num w:numId="17" w16cid:durableId="1252734606">
-    <w:abstractNumId w:val="16"/>
+    <w:abstractNumId w:val="17"/>
   </w:num>
   <w:num w:numId="18" w16cid:durableId="2012755521">
-    <w:abstractNumId w:val="17"/>
+    <w:abstractNumId w:val="18"/>
   </w:num>
   <w:num w:numId="19" w16cid:durableId="1387608038">
     <w:abstractNumId w:val="2"/>
   </w:num>
   <w:num w:numId="20" w16cid:durableId="784353870">
-    <w:abstractNumId w:val="12"/>
+    <w:abstractNumId w:val="13"/>
   </w:num>
   <w:num w:numId="21" w16cid:durableId="1193692076">
-    <w:abstractNumId w:val="20"/>
+    <w:abstractNumId w:val="22"/>
   </w:num>
   <w:num w:numId="22" w16cid:durableId="2134202802">
     <w:abstractNumId w:val="8"/>
+  </w:num>
+  <w:num w:numId="23" w16cid:durableId="1307785379">
+    <w:abstractNumId w:val="20"/>
+  </w:num>
+  <w:num w:numId="24" w16cid:durableId="1207061177">
+    <w:abstractNumId w:val="11"/>
+  </w:num>
+  <w:num w:numId="25" w16cid:durableId="1875725950">
+    <w:abstractNumId w:val="23"/>
   </w:num>
 </w:numbering>
 </file>

</xml_diff>